<commit_message>
New translations email 7 [template] partner email – details and agenda.docx (Thai)
</commit_message>
<xml_diff>
--- a/public/email/crowdin/translations/th/Email 7 [TEMPLATE] Partner email – details and agenda.docx
+++ b/public/email/crowdin/translations/th/Email 7 [TEMPLATE] Partner email – details and agenda.docx
@@ -16,14 +16,14 @@
             <w:color w:val="1155cc"/>
             <w:u w:val="single"/>
           </w:rPr>
-          <w:t>English</w:t>
+          <w:t>ภาษาอังกฤษ</w:t>
         </w:r>
       </w:hyperlink>
       <w:r>
         <w:rPr>
           <w:color w:val="ff0000"/>
         </w:rPr>
-        <w:t xml:space="preserve"> / Portuguese / French / Thai / Vietnamese / Spanish</w:t>
+        <w:t xml:space="preserve"> / ภาษาโปรตุเกส / ภาษาฝรั่งเศส /ภาษาไทย / ภาษาเวียดนาม / ภาษาสเปน</w:t>
       </w:r>
     </w:p>
     <w:p>
@@ -45,7 +45,7 @@
         <w:pStyle w:val="P68B1DB1-Normal2"/>
       </w:pPr>
       <w:r>
-        <w:t>English</w:t>
+        <w:t>ภาษาอังกฤษ</w:t>
       </w:r>
     </w:p>
     <w:p/>
@@ -93,7 +93,7 @@
               <w:rPr>
                 <w:b w:val="1"/>
               </w:rPr>
-              <w:t>Brief</w:t>
+              <w:t>บทย่อ</w:t>
             </w:r>
             <w:r>
               <w:t>:</w:t>
@@ -105,7 +105,7 @@
               <w:spacing w:line="240" w:lineRule="auto"/>
             </w:pPr>
             <w:r>
-              <w:t xml:space="preserve">An email sent to the confirmed attendees of the event. It will be sent via customer.io</w:t>
+              <w:t xml:space="preserve">An email sent to the confirmed attendees of the event. โดยมันจะถูกส่งผ่านทาง customer.io</w:t>
             </w:r>
           </w:p>
           <w:p>
@@ -123,7 +123,7 @@
               <w:rPr>
                 <w:b w:val="1"/>
               </w:rPr>
-              <w:t xml:space="preserve">Target audience</w:t>
+              <w:t>กลุ่มเป้าหมาย</w:t>
             </w:r>
             <w:r>
               <w:t>:</w:t>
@@ -178,13 +178,13 @@
       <w:bookmarkStart w:colFirst="0" w:colLast="0" w:name="_4fs3pdzabk3u" w:id="1"/>
       <w:bookmarkEnd w:id="1"/>
       <w:r>
-        <w:t xml:space="preserve">Travel checklist: here's what you need</w:t>
+        <w:t xml:space="preserve">รายการตรวจสอบสิ่งจำเป็นในการเดินทาง: นี่คือสิ่งที่คุณต้องมี</w:t>
       </w:r>
     </w:p>
     <w:p/>
     <w:p>
       <w:r>
-        <w:t xml:space="preserve">Hi </w:t>
+        <w:t xml:space="preserve">สวัสดี </w:t>
       </w:r>
       <w:r>
         <w:rPr>
@@ -192,9 +192,6 @@
         </w:rPr>
         <w:t xml:space="preserve">[PARTNER NAME]</w:t>
       </w:r>
-      <w:r>
-        <w:t>,</w:t>
-      </w:r>
     </w:p>
     <w:p>
       <w:pPr>
@@ -202,7 +199,7 @@
       </w:pPr>
       <w:commentRangeStart w:id="0"/>
       <w:r>
-        <w:t xml:space="preserve">You are all set to attend </w:t>
+        <w:t xml:space="preserve">คุณพร้อมที่จะเข้าร่วมงาน </w:t>
       </w:r>
       <w:r>
         <w:rPr>
@@ -211,7 +208,7 @@
         <w:t xml:space="preserve">[EVENT NAME]</w:t>
       </w:r>
       <w:r>
-        <w:t xml:space="preserve">, happening on </w:t>
+        <w:t xml:space="preserve"> ที่จะจัดขึ้นในวันที่ </w:t>
       </w:r>
       <w:r>
         <w:rPr>
@@ -220,7 +217,7 @@
         <w:t xml:space="preserve">[DD Mmm YYYY]</w:t>
       </w:r>
       <w:r>
-        <w:t xml:space="preserve"> at </w:t>
+        <w:t xml:space="preserve"> ที่ </w:t>
       </w:r>
       <w:r>
         <w:rPr>
@@ -229,7 +226,7 @@
         <w:t>[VENUE]</w:t>
       </w:r>
       <w:r>
-        <w:t>!</w:t>
+        <w:t xml:space="preserve"> แล้ว!</w:t>
       </w:r>
     </w:p>
     <w:p>
@@ -237,7 +234,7 @@
         <w:spacing w:before="200" w:lineRule="auto"/>
       </w:pPr>
       <w:r>
-        <w:t xml:space="preserve">You are all set to attend </w:t>
+        <w:t xml:space="preserve">คุณพร้อมที่จะเข้าร่วมงาน </w:t>
       </w:r>
       <w:r>
         <w:rPr>
@@ -246,7 +243,7 @@
         <w:t xml:space="preserve">[EVENT NAME]</w:t>
       </w:r>
       <w:r>
-        <w:t xml:space="preserve">, happening from </w:t>
+        <w:t xml:space="preserve"> ที่จะจัดขึ้นตั้งแต่วันที่ </w:t>
       </w:r>
       <w:r>
         <w:rPr>
@@ -255,7 +252,7 @@
         <w:t xml:space="preserve">[DD Mmm YYYY]</w:t>
       </w:r>
       <w:r>
-        <w:t xml:space="preserve"> to </w:t>
+        <w:t xml:space="preserve"> ถึงวันที่ </w:t>
       </w:r>
       <w:r>
         <w:rPr>
@@ -264,7 +261,7 @@
         <w:t xml:space="preserve">[DD Mmm YYYY]</w:t>
       </w:r>
       <w:r>
-        <w:t xml:space="preserve"> at </w:t>
+        <w:t xml:space="preserve"> ที่ </w:t>
       </w:r>
       <w:r>
         <w:rPr>
@@ -273,7 +270,7 @@
         <w:t>[VENUE]</w:t>
       </w:r>
       <w:r>
-        <w:t xml:space="preserve">! </w:t>
+        <w:t xml:space="preserve"> แล้ว! </w:t>
       </w:r>
       <w:commentRangeEnd w:id="0"/>
       <w:r>
@@ -285,7 +282,7 @@
         <w:spacing w:before="200" w:lineRule="auto"/>
       </w:pPr>
       <w:r>
-        <w:t xml:space="preserve">Here’s a checklist of the necessary items for your trip: </w:t>
+        <w:t xml:space="preserve">นี่คือรายการตรวจสอบสิ่งจำเป็นสำหรับทริปการเดินทางของคุณ: </w:t>
       </w:r>
     </w:p>
     <w:p>
@@ -302,7 +299,7 @@
       </w:pPr>
       <w:commentRangeStart w:id="1"/>
       <w:r>
-        <w:t xml:space="preserve">Passport </w:t>
+        <w:t xml:space="preserve">หนังสือเดินทาง </w:t>
       </w:r>
     </w:p>
     <w:p>
@@ -318,13 +315,13 @@
         </w:rPr>
       </w:pPr>
       <w:r>
-        <w:t xml:space="preserve">Visa </w:t>
+        <w:t xml:space="preserve">วีซ่า </w:t>
       </w:r>
       <w:r>
         <w:rPr>
           <w:i w:val="1"/>
         </w:rPr>
-        <w:t xml:space="preserve">(if applicable) </w:t>
+        <w:t xml:space="preserve">(ถ้ามี) </w:t>
       </w:r>
     </w:p>
     <w:p>
@@ -387,18 +384,18 @@
         </w:rPr>
       </w:pPr>
       <w:r>
-        <w:t xml:space="preserve">Valid yellow fever vaccination certificate </w:t>
+        <w:t xml:space="preserve">ใบรับรองการฉีดวัคซีนไข้เหลืองที่ยังไม่หมดอายุ </w:t>
       </w:r>
       <w:r>
         <w:rPr>
           <w:i w:val="1"/>
         </w:rPr>
         <w:br w:type="textWrapping"/>
-        <w:t xml:space="preserve">For travellers from yellow fever endemic countries, follow the requirements set by your country. Vaccination should be done no less than 14 days prior to the journey. </w:t>
+        <w:t xml:space="preserve"> สำหรับผู้เดินทางจากประเทศที่มีไข้เหลืองเป็นโรคเฉพาะถิ่น โปรดปฏิบัติตามเงื่อนไขที่กำหนดโดยประเทศของคุณ การฉีดวัคซีนควรจะทำไม่น้อยกว่า 14 วันก่อนการเดินทาง </w:t>
         <w:br w:type="textWrapping"/>
       </w:r>
       <w:r>
-        <w:t xml:space="preserve">(As you’re travelling on </w:t>
+        <w:t xml:space="preserve">(ในกรณีที่คุณจะเดินทางในวันที่ </w:t>
       </w:r>
       <w:r>
         <w:rPr>
@@ -407,7 +404,7 @@
         <w:t xml:space="preserve">[DD Mmm YYYY]</w:t>
       </w:r>
       <w:r>
-        <w:t xml:space="preserve">, you should have received your vaccination before or on</w:t>
+        <w:t xml:space="preserve"> คุณควรได้รับการฉีดวัคซีนก่อนหรือในวันที่</w:t>
       </w:r>
       <w:r>
         <w:rPr>
@@ -416,7 +413,7 @@
         <w:t xml:space="preserve"> [DD Mmm YYYY]</w:t>
       </w:r>
       <w:r>
-        <w:t>.)</w:t>
+        <w:t>)</w:t>
       </w:r>
     </w:p>
     <w:p>
@@ -429,7 +426,7 @@
         <w:ind w:left="720" w:hanging="360"/>
       </w:pPr>
       <w:r>
-        <w:t xml:space="preserve">A digital or printed copy of the travel itinerary</w:t>
+        <w:t xml:space="preserve">สำเนากำหนดการเดินทาง (travel itinerary) ในรูปแบบดิจิทัลหรือพิมพ์ออกมา</w:t>
       </w:r>
     </w:p>
     <w:p>
@@ -445,7 +442,7 @@
         </w:rPr>
       </w:pPr>
       <w:r>
-        <w:t xml:space="preserve">Smart casual attire for the conference</w:t>
+        <w:t>เสื้อผ้าแบบสมาร์ทแคชชวลสำหรับใส่เข้าร่วมงานประชุม</w:t>
       </w:r>
     </w:p>
     <w:p>
@@ -461,7 +458,7 @@
         </w:rPr>
       </w:pPr>
       <w:r>
-        <w:t xml:space="preserve">Black tie attire for the Gala dinner</w:t>
+        <w:t xml:space="preserve">เสื้อผ้าแบล็กไท (Black tie attire) สำหรับงานเลี้ยงกาลาดินเนอร์</w:t>
       </w:r>
       <w:commentRangeEnd w:id="2"/>
       <w:r>
@@ -508,7 +505,7 @@
       </w:pPr>
       <w:commentRangeStart w:id="5"/>
       <w:r>
-        <w:t xml:space="preserve">If you have any questions, please contact us via </w:t>
+        <w:t xml:space="preserve">หากคุณมีคำถามใดๆ กรุณาติดต่อเราผ่านทาง </w:t>
       </w:r>
       <w:hyperlink r:id="rId7">
         <w:r>
@@ -516,11 +513,11 @@
             <w:color w:val="1155cc"/>
             <w:u w:val="single"/>
           </w:rPr>
-          <w:t xml:space="preserve">live chat</w:t>
+          <w:t>แชทสด</w:t>
         </w:r>
       </w:hyperlink>
       <w:r>
-        <w:t xml:space="preserve"> or </w:t>
+        <w:t xml:space="preserve"> หรือทาง </w:t>
       </w:r>
       <w:hyperlink r:id="rId8">
         <w:r>
@@ -532,7 +529,7 @@
         </w:r>
       </w:hyperlink>
       <w:r>
-        <w:t xml:space="preserve">. </w:t>
+        <w:t xml:space="preserve"> </w:t>
       </w:r>
     </w:p>
     <w:p>
@@ -540,7 +537,7 @@
         <w:spacing w:after="200" w:lineRule="auto"/>
       </w:pPr>
       <w:r>
-        <w:t xml:space="preserve">If you have any questions, please contact your country manager, </w:t>
+        <w:t xml:space="preserve">หากคุณมีคำถามใดๆ โปรดติดต่อผู้จัดการประจำประเทศของคุณซึ่งได้แก่ </w:t>
       </w:r>
       <w:r>
         <w:rPr>
@@ -549,7 +546,7 @@
         <w:t>[NAME]</w:t>
       </w:r>
       <w:r>
-        <w:t xml:space="preserve">, at </w:t>
+        <w:t xml:space="preserve"> ที่ </w:t>
       </w:r>
       <w:r>
         <w:rPr>
@@ -558,7 +555,7 @@
         <w:t xml:space="preserve">[EMAIL ADDRESS]</w:t>
       </w:r>
       <w:r>
-        <w:t xml:space="preserve"> or </w:t>
+        <w:t xml:space="preserve"> หรือ </w:t>
       </w:r>
       <w:r>
         <w:rPr>
@@ -567,7 +564,7 @@
         <w:t xml:space="preserve">[WHATSAPP NO]</w:t>
       </w:r>
       <w:r>
-        <w:t xml:space="preserve"> (WhatsApp). </w:t>
+        <w:t xml:space="preserve"> (WhatsApp) </w:t>
       </w:r>
       <w:commentRangeEnd w:id="5"/>
       <w:r>
@@ -857,7 +854,7 @@
         <w:pStyle w:val="P68B1DB1-Normal3"/>
       </w:pPr>
       <w:r>
-        <w:t xml:space="preserve">choose either one</w:t>
+        <w:t>เลือกอย่างใดอย่างหนึ่ง</w:t>
       </w:r>
     </w:p>
   </w:comment>

</xml_diff>